<commit_message>
fixed error in majority.py
</commit_message>
<xml_diff>
--- a/natcom4.docx
+++ b/natcom4.docx
@@ -274,7 +274,2026 @@
         <w:rPr>
           <w:lang w:val="en-US"/>
         </w:rPr>
-        <w:t xml:space="preserve">The student group seems to have a higher probability after they gain more than 20/25 students (see code). </w:t>
+        <w:t xml:space="preserve">The student group seems to have a higher probability after they gain more than </w:t>
+      </w:r>
+      <w:r>
+        <w:rPr>
+          <w:lang w:val="en-US"/>
+        </w:rPr>
+        <w:t>roughly 26</w:t>
+      </w:r>
+      <w:r>
+        <w:rPr>
+          <w:lang w:val="en-US"/>
+        </w:rPr>
+        <w:t xml:space="preserve"> students (see code). </w:t>
+      </w:r>
+    </w:p>
+    <w:p>
+      <w:pPr>
+        <w:rPr>
+          <w:lang w:val="en-US"/>
+        </w:rPr>
+      </w:pPr>
+      <w:r>
+        <w:rPr>
+          <w:lang w:val="en-US"/>
+        </w:rPr>
+        <w:t xml:space="preserve">2. </w:t>
+      </w:r>
+    </w:p>
+    <w:p>
+      <w:pPr>
+        <w:rPr>
+          <w:lang w:val="en-US"/>
+        </w:rPr>
+      </w:pPr>
+      <w:r>
+        <w:rPr>
+          <w:lang w:val="en-US"/>
+        </w:rPr>
+        <w:t>Calculated probabilities:</w:t>
+      </w:r>
+    </w:p>
+    <w:tbl>
+      <w:tblPr>
+        <w:tblStyle w:val="Tabelraster"/>
+        <w:tblW w:w="0" w:type="auto"/>
+        <w:tblLook w:val="04A0" w:firstRow="1" w:lastRow="0" w:firstColumn="1" w:lastColumn="0" w:noHBand="0" w:noVBand="1"/>
+      </w:tblPr>
+      <w:tblGrid>
+        <w:gridCol w:w="654"/>
+        <w:gridCol w:w="654"/>
+        <w:gridCol w:w="654"/>
+        <w:gridCol w:w="654"/>
+        <w:gridCol w:w="654"/>
+        <w:gridCol w:w="654"/>
+        <w:gridCol w:w="654"/>
+        <w:gridCol w:w="654"/>
+        <w:gridCol w:w="655"/>
+        <w:gridCol w:w="655"/>
+        <w:gridCol w:w="655"/>
+        <w:gridCol w:w="655"/>
+        <w:gridCol w:w="718"/>
+        <w:gridCol w:w="718"/>
+      </w:tblGrid>
+      <w:tr>
+        <w:tc>
+          <w:tcPr>
+            <w:tcW w:w="1326" w:type="dxa"/>
+            <w:gridSpan w:val="2"/>
+          </w:tcPr>
+          <w:p>
+            <w:pPr>
+              <w:rPr>
+                <w:lang w:val="en-US"/>
+              </w:rPr>
+            </w:pPr>
+            <w:r>
+              <w:rPr>
+                <w:lang w:val="en-US"/>
+              </w:rPr>
+              <w:t>P1</w:t>
+            </w:r>
+          </w:p>
+        </w:tc>
+        <w:tc>
+          <w:tcPr>
+            <w:tcW w:w="1326" w:type="dxa"/>
+            <w:gridSpan w:val="2"/>
+          </w:tcPr>
+          <w:p>
+            <w:pPr>
+              <w:rPr>
+                <w:lang w:val="en-US"/>
+              </w:rPr>
+            </w:pPr>
+            <w:r>
+              <w:rPr>
+                <w:lang w:val="en-US"/>
+              </w:rPr>
+              <w:t>P2</w:t>
+            </w:r>
+          </w:p>
+        </w:tc>
+        <w:tc>
+          <w:tcPr>
+            <w:tcW w:w="1326" w:type="dxa"/>
+            <w:gridSpan w:val="2"/>
+          </w:tcPr>
+          <w:p>
+            <w:pPr>
+              <w:rPr>
+                <w:lang w:val="en-US"/>
+              </w:rPr>
+            </w:pPr>
+            <w:r>
+              <w:rPr>
+                <w:lang w:val="en-US"/>
+              </w:rPr>
+              <w:t>P3</w:t>
+            </w:r>
+          </w:p>
+        </w:tc>
+        <w:tc>
+          <w:tcPr>
+            <w:tcW w:w="1326" w:type="dxa"/>
+            <w:gridSpan w:val="2"/>
+          </w:tcPr>
+          <w:p>
+            <w:pPr>
+              <w:rPr>
+                <w:lang w:val="en-US"/>
+              </w:rPr>
+            </w:pPr>
+            <w:r>
+              <w:rPr>
+                <w:lang w:val="en-US"/>
+              </w:rPr>
+              <w:t>Mean</w:t>
+            </w:r>
+          </w:p>
+        </w:tc>
+        <w:tc>
+          <w:tcPr>
+            <w:tcW w:w="1328" w:type="dxa"/>
+            <w:gridSpan w:val="2"/>
+          </w:tcPr>
+          <w:p>
+            <w:pPr>
+              <w:rPr>
+                <w:lang w:val="en-US"/>
+              </w:rPr>
+            </w:pPr>
+            <w:r>
+              <w:rPr>
+                <w:lang w:val="en-US"/>
+              </w:rPr>
+              <w:t>Max</w:t>
+            </w:r>
+          </w:p>
+        </w:tc>
+        <w:tc>
+          <w:tcPr>
+            <w:tcW w:w="1328" w:type="dxa"/>
+            <w:gridSpan w:val="2"/>
+          </w:tcPr>
+          <w:p>
+            <w:pPr>
+              <w:rPr>
+                <w:lang w:val="en-US"/>
+              </w:rPr>
+            </w:pPr>
+            <w:r>
+              <w:rPr>
+                <w:lang w:val="en-US"/>
+              </w:rPr>
+              <w:t>Min</w:t>
+            </w:r>
+          </w:p>
+        </w:tc>
+        <w:tc>
+          <w:tcPr>
+            <w:tcW w:w="1328" w:type="dxa"/>
+            <w:gridSpan w:val="2"/>
+          </w:tcPr>
+          <w:p>
+            <w:pPr>
+              <w:rPr>
+                <w:lang w:val="en-US"/>
+              </w:rPr>
+            </w:pPr>
+            <w:r>
+              <w:rPr>
+                <w:lang w:val="en-US"/>
+              </w:rPr>
+              <w:t>Prod</w:t>
+            </w:r>
+          </w:p>
+        </w:tc>
+      </w:tr>
+      <w:tr>
+        <w:tc>
+          <w:tcPr>
+            <w:tcW w:w="663" w:type="dxa"/>
+          </w:tcPr>
+          <w:p>
+            <w:pPr>
+              <w:rPr>
+                <w:lang w:val="en-US"/>
+              </w:rPr>
+            </w:pPr>
+            <w:r>
+              <w:rPr>
+                <w:lang w:val="en-US"/>
+              </w:rPr>
+              <w:t>A</w:t>
+            </w:r>
+          </w:p>
+        </w:tc>
+        <w:tc>
+          <w:tcPr>
+            <w:tcW w:w="663" w:type="dxa"/>
+          </w:tcPr>
+          <w:p>
+            <w:pPr>
+              <w:rPr>
+                <w:lang w:val="en-US"/>
+              </w:rPr>
+            </w:pPr>
+            <w:r>
+              <w:rPr>
+                <w:lang w:val="en-US"/>
+              </w:rPr>
+              <w:t>B</w:t>
+            </w:r>
+          </w:p>
+        </w:tc>
+        <w:tc>
+          <w:tcPr>
+            <w:tcW w:w="663" w:type="dxa"/>
+          </w:tcPr>
+          <w:p>
+            <w:pPr>
+              <w:rPr>
+                <w:lang w:val="en-US"/>
+              </w:rPr>
+            </w:pPr>
+            <w:r>
+              <w:rPr>
+                <w:lang w:val="en-US"/>
+              </w:rPr>
+              <w:t>A</w:t>
+            </w:r>
+          </w:p>
+        </w:tc>
+        <w:tc>
+          <w:tcPr>
+            <w:tcW w:w="663" w:type="dxa"/>
+          </w:tcPr>
+          <w:p>
+            <w:pPr>
+              <w:rPr>
+                <w:lang w:val="en-US"/>
+              </w:rPr>
+            </w:pPr>
+            <w:r>
+              <w:rPr>
+                <w:lang w:val="en-US"/>
+              </w:rPr>
+              <w:t>B</w:t>
+            </w:r>
+          </w:p>
+        </w:tc>
+        <w:tc>
+          <w:tcPr>
+            <w:tcW w:w="663" w:type="dxa"/>
+          </w:tcPr>
+          <w:p>
+            <w:pPr>
+              <w:rPr>
+                <w:lang w:val="en-US"/>
+              </w:rPr>
+            </w:pPr>
+            <w:r>
+              <w:rPr>
+                <w:lang w:val="en-US"/>
+              </w:rPr>
+              <w:t>A</w:t>
+            </w:r>
+          </w:p>
+        </w:tc>
+        <w:tc>
+          <w:tcPr>
+            <w:tcW w:w="663" w:type="dxa"/>
+          </w:tcPr>
+          <w:p>
+            <w:pPr>
+              <w:rPr>
+                <w:lang w:val="en-US"/>
+              </w:rPr>
+            </w:pPr>
+            <w:r>
+              <w:rPr>
+                <w:lang w:val="en-US"/>
+              </w:rPr>
+              <w:t>B</w:t>
+            </w:r>
+          </w:p>
+        </w:tc>
+        <w:tc>
+          <w:tcPr>
+            <w:tcW w:w="663" w:type="dxa"/>
+          </w:tcPr>
+          <w:p>
+            <w:pPr>
+              <w:rPr>
+                <w:lang w:val="en-US"/>
+              </w:rPr>
+            </w:pPr>
+            <w:r>
+              <w:rPr>
+                <w:lang w:val="en-US"/>
+              </w:rPr>
+              <w:t>A</w:t>
+            </w:r>
+          </w:p>
+        </w:tc>
+        <w:tc>
+          <w:tcPr>
+            <w:tcW w:w="663" w:type="dxa"/>
+          </w:tcPr>
+          <w:p>
+            <w:pPr>
+              <w:rPr>
+                <w:lang w:val="en-US"/>
+              </w:rPr>
+            </w:pPr>
+            <w:r>
+              <w:rPr>
+                <w:lang w:val="en-US"/>
+              </w:rPr>
+              <w:t>B</w:t>
+            </w:r>
+          </w:p>
+        </w:tc>
+        <w:tc>
+          <w:tcPr>
+            <w:tcW w:w="664" w:type="dxa"/>
+          </w:tcPr>
+          <w:p>
+            <w:pPr>
+              <w:rPr>
+                <w:lang w:val="en-US"/>
+              </w:rPr>
+            </w:pPr>
+            <w:r>
+              <w:rPr>
+                <w:lang w:val="en-US"/>
+              </w:rPr>
+              <w:t>A</w:t>
+            </w:r>
+          </w:p>
+        </w:tc>
+        <w:tc>
+          <w:tcPr>
+            <w:tcW w:w="664" w:type="dxa"/>
+          </w:tcPr>
+          <w:p>
+            <w:pPr>
+              <w:rPr>
+                <w:lang w:val="en-US"/>
+              </w:rPr>
+            </w:pPr>
+            <w:r>
+              <w:rPr>
+                <w:lang w:val="en-US"/>
+              </w:rPr>
+              <w:t>B</w:t>
+            </w:r>
+          </w:p>
+        </w:tc>
+        <w:tc>
+          <w:tcPr>
+            <w:tcW w:w="664" w:type="dxa"/>
+          </w:tcPr>
+          <w:p>
+            <w:pPr>
+              <w:rPr>
+                <w:lang w:val="en-US"/>
+              </w:rPr>
+            </w:pPr>
+            <w:r>
+              <w:rPr>
+                <w:lang w:val="en-US"/>
+              </w:rPr>
+              <w:t>A</w:t>
+            </w:r>
+          </w:p>
+        </w:tc>
+        <w:tc>
+          <w:tcPr>
+            <w:tcW w:w="664" w:type="dxa"/>
+          </w:tcPr>
+          <w:p>
+            <w:pPr>
+              <w:rPr>
+                <w:lang w:val="en-US"/>
+              </w:rPr>
+            </w:pPr>
+            <w:r>
+              <w:rPr>
+                <w:lang w:val="en-US"/>
+              </w:rPr>
+              <w:t>B</w:t>
+            </w:r>
+          </w:p>
+        </w:tc>
+        <w:tc>
+          <w:tcPr>
+            <w:tcW w:w="664" w:type="dxa"/>
+          </w:tcPr>
+          <w:p>
+            <w:pPr>
+              <w:rPr>
+                <w:lang w:val="en-US"/>
+              </w:rPr>
+            </w:pPr>
+            <w:r>
+              <w:rPr>
+                <w:lang w:val="en-US"/>
+              </w:rPr>
+              <w:t>A</w:t>
+            </w:r>
+          </w:p>
+        </w:tc>
+        <w:tc>
+          <w:tcPr>
+            <w:tcW w:w="664" w:type="dxa"/>
+          </w:tcPr>
+          <w:p>
+            <w:pPr>
+              <w:rPr>
+                <w:lang w:val="en-US"/>
+              </w:rPr>
+            </w:pPr>
+            <w:r>
+              <w:rPr>
+                <w:lang w:val="en-US"/>
+              </w:rPr>
+              <w:t>B</w:t>
+            </w:r>
+          </w:p>
+        </w:tc>
+      </w:tr>
+      <w:tr>
+        <w:tc>
+          <w:tcPr>
+            <w:tcW w:w="663" w:type="dxa"/>
+          </w:tcPr>
+          <w:p>
+            <w:pPr>
+              <w:rPr>
+                <w:lang w:val="en-US"/>
+              </w:rPr>
+            </w:pPr>
+            <w:r>
+              <w:rPr>
+                <w:lang w:val="en-US"/>
+              </w:rPr>
+              <w:t>0.9</w:t>
+            </w:r>
+          </w:p>
+        </w:tc>
+        <w:tc>
+          <w:tcPr>
+            <w:tcW w:w="663" w:type="dxa"/>
+          </w:tcPr>
+          <w:p>
+            <w:pPr>
+              <w:rPr>
+                <w:lang w:val="en-US"/>
+              </w:rPr>
+            </w:pPr>
+            <w:r>
+              <w:rPr>
+                <w:lang w:val="en-US"/>
+              </w:rPr>
+              <w:t>0.1</w:t>
+            </w:r>
+          </w:p>
+        </w:tc>
+        <w:tc>
+          <w:tcPr>
+            <w:tcW w:w="663" w:type="dxa"/>
+          </w:tcPr>
+          <w:p>
+            <w:pPr>
+              <w:rPr>
+                <w:lang w:val="en-US"/>
+              </w:rPr>
+            </w:pPr>
+            <w:r>
+              <w:rPr>
+                <w:lang w:val="en-US"/>
+              </w:rPr>
+              <w:t>0.9</w:t>
+            </w:r>
+          </w:p>
+        </w:tc>
+        <w:tc>
+          <w:tcPr>
+            <w:tcW w:w="663" w:type="dxa"/>
+          </w:tcPr>
+          <w:p>
+            <w:pPr>
+              <w:rPr>
+                <w:lang w:val="en-US"/>
+              </w:rPr>
+            </w:pPr>
+            <w:r>
+              <w:rPr>
+                <w:lang w:val="en-US"/>
+              </w:rPr>
+              <w:t>0.1</w:t>
+            </w:r>
+          </w:p>
+        </w:tc>
+        <w:tc>
+          <w:tcPr>
+            <w:tcW w:w="663" w:type="dxa"/>
+          </w:tcPr>
+          <w:p>
+            <w:pPr>
+              <w:rPr>
+                <w:lang w:val="en-US"/>
+              </w:rPr>
+            </w:pPr>
+            <w:r>
+              <w:rPr>
+                <w:lang w:val="en-US"/>
+              </w:rPr>
+              <w:t>0</w:t>
+            </w:r>
+          </w:p>
+        </w:tc>
+        <w:tc>
+          <w:tcPr>
+            <w:tcW w:w="663" w:type="dxa"/>
+          </w:tcPr>
+          <w:p>
+            <w:pPr>
+              <w:rPr>
+                <w:lang w:val="en-US"/>
+              </w:rPr>
+            </w:pPr>
+            <w:r>
+              <w:rPr>
+                <w:lang w:val="en-US"/>
+              </w:rPr>
+              <w:t>1</w:t>
+            </w:r>
+          </w:p>
+        </w:tc>
+        <w:tc>
+          <w:tcPr>
+            <w:tcW w:w="663" w:type="dxa"/>
+          </w:tcPr>
+          <w:p>
+            <w:pPr>
+              <w:rPr>
+                <w:lang w:val="en-US"/>
+              </w:rPr>
+            </w:pPr>
+            <w:r>
+              <w:rPr>
+                <w:lang w:val="en-US"/>
+              </w:rPr>
+              <w:t>0.6</w:t>
+            </w:r>
+          </w:p>
+        </w:tc>
+        <w:tc>
+          <w:tcPr>
+            <w:tcW w:w="663" w:type="dxa"/>
+          </w:tcPr>
+          <w:p>
+            <w:pPr>
+              <w:rPr>
+                <w:lang w:val="en-US"/>
+              </w:rPr>
+            </w:pPr>
+            <w:r>
+              <w:rPr>
+                <w:lang w:val="en-US"/>
+              </w:rPr>
+              <w:t>0.4</w:t>
+            </w:r>
+          </w:p>
+        </w:tc>
+        <w:tc>
+          <w:tcPr>
+            <w:tcW w:w="664" w:type="dxa"/>
+          </w:tcPr>
+          <w:p>
+            <w:pPr>
+              <w:rPr>
+                <w:lang w:val="en-US"/>
+              </w:rPr>
+            </w:pPr>
+            <w:r>
+              <w:rPr>
+                <w:lang w:val="en-US"/>
+              </w:rPr>
+              <w:t>0.9</w:t>
+            </w:r>
+          </w:p>
+        </w:tc>
+        <w:tc>
+          <w:tcPr>
+            <w:tcW w:w="664" w:type="dxa"/>
+          </w:tcPr>
+          <w:p>
+            <w:pPr>
+              <w:rPr>
+                <w:lang w:val="en-US"/>
+              </w:rPr>
+            </w:pPr>
+            <w:r>
+              <w:rPr>
+                <w:lang w:val="en-US"/>
+              </w:rPr>
+              <w:t>1</w:t>
+            </w:r>
+          </w:p>
+        </w:tc>
+        <w:tc>
+          <w:tcPr>
+            <w:tcW w:w="664" w:type="dxa"/>
+          </w:tcPr>
+          <w:p>
+            <w:pPr>
+              <w:rPr>
+                <w:lang w:val="en-US"/>
+              </w:rPr>
+            </w:pPr>
+            <w:r>
+              <w:rPr>
+                <w:lang w:val="en-US"/>
+              </w:rPr>
+              <w:t>0</w:t>
+            </w:r>
+          </w:p>
+        </w:tc>
+        <w:tc>
+          <w:tcPr>
+            <w:tcW w:w="664" w:type="dxa"/>
+          </w:tcPr>
+          <w:p>
+            <w:pPr>
+              <w:rPr>
+                <w:lang w:val="en-US"/>
+              </w:rPr>
+            </w:pPr>
+            <w:r>
+              <w:rPr>
+                <w:lang w:val="en-US"/>
+              </w:rPr>
+              <w:t>0.1</w:t>
+            </w:r>
+          </w:p>
+        </w:tc>
+        <w:tc>
+          <w:tcPr>
+            <w:tcW w:w="664" w:type="dxa"/>
+          </w:tcPr>
+          <w:p>
+            <w:pPr>
+              <w:rPr>
+                <w:lang w:val="en-US"/>
+              </w:rPr>
+            </w:pPr>
+            <w:r>
+              <w:rPr>
+                <w:lang w:val="en-US"/>
+              </w:rPr>
+              <w:t>0</w:t>
+            </w:r>
+          </w:p>
+        </w:tc>
+        <w:tc>
+          <w:tcPr>
+            <w:tcW w:w="664" w:type="dxa"/>
+          </w:tcPr>
+          <w:p>
+            <w:pPr>
+              <w:rPr>
+                <w:lang w:val="en-US"/>
+              </w:rPr>
+            </w:pPr>
+            <w:r>
+              <w:rPr>
+                <w:lang w:val="en-US"/>
+              </w:rPr>
+              <w:t>0.01</w:t>
+            </w:r>
+          </w:p>
+        </w:tc>
+      </w:tr>
+      <w:tr>
+        <w:tc>
+          <w:tcPr>
+            <w:tcW w:w="663" w:type="dxa"/>
+          </w:tcPr>
+          <w:p>
+            <w:pPr>
+              <w:rPr>
+                <w:lang w:val="en-US"/>
+              </w:rPr>
+            </w:pPr>
+            <w:r>
+              <w:rPr>
+                <w:lang w:val="en-US"/>
+              </w:rPr>
+              <w:t>0.9</w:t>
+            </w:r>
+          </w:p>
+        </w:tc>
+        <w:tc>
+          <w:tcPr>
+            <w:tcW w:w="663" w:type="dxa"/>
+          </w:tcPr>
+          <w:p>
+            <w:pPr>
+              <w:rPr>
+                <w:lang w:val="en-US"/>
+              </w:rPr>
+            </w:pPr>
+            <w:r>
+              <w:rPr>
+                <w:lang w:val="en-US"/>
+              </w:rPr>
+              <w:t>0.1</w:t>
+            </w:r>
+          </w:p>
+        </w:tc>
+        <w:tc>
+          <w:tcPr>
+            <w:tcW w:w="663" w:type="dxa"/>
+          </w:tcPr>
+          <w:p>
+            <w:pPr>
+              <w:rPr>
+                <w:lang w:val="en-US"/>
+              </w:rPr>
+            </w:pPr>
+            <w:r>
+              <w:rPr>
+                <w:lang w:val="en-US"/>
+              </w:rPr>
+              <w:t>0.9</w:t>
+            </w:r>
+          </w:p>
+        </w:tc>
+        <w:tc>
+          <w:tcPr>
+            <w:tcW w:w="663" w:type="dxa"/>
+          </w:tcPr>
+          <w:p>
+            <w:pPr>
+              <w:rPr>
+                <w:lang w:val="en-US"/>
+              </w:rPr>
+            </w:pPr>
+            <w:r>
+              <w:rPr>
+                <w:lang w:val="en-US"/>
+              </w:rPr>
+              <w:t>0.1</w:t>
+            </w:r>
+          </w:p>
+        </w:tc>
+        <w:tc>
+          <w:tcPr>
+            <w:tcW w:w="663" w:type="dxa"/>
+          </w:tcPr>
+          <w:p>
+            <w:pPr>
+              <w:rPr>
+                <w:lang w:val="en-US"/>
+              </w:rPr>
+            </w:pPr>
+            <w:r>
+              <w:rPr>
+                <w:lang w:val="en-US"/>
+              </w:rPr>
+              <w:t>0.3</w:t>
+            </w:r>
+          </w:p>
+        </w:tc>
+        <w:tc>
+          <w:tcPr>
+            <w:tcW w:w="663" w:type="dxa"/>
+          </w:tcPr>
+          <w:p>
+            <w:pPr>
+              <w:rPr>
+                <w:lang w:val="en-US"/>
+              </w:rPr>
+            </w:pPr>
+            <w:r>
+              <w:rPr>
+                <w:lang w:val="en-US"/>
+              </w:rPr>
+              <w:t>0.7</w:t>
+            </w:r>
+          </w:p>
+        </w:tc>
+        <w:tc>
+          <w:tcPr>
+            <w:tcW w:w="663" w:type="dxa"/>
+          </w:tcPr>
+          <w:p>
+            <w:pPr>
+              <w:rPr>
+                <w:lang w:val="en-US"/>
+              </w:rPr>
+            </w:pPr>
+            <w:r>
+              <w:rPr>
+                <w:lang w:val="en-US"/>
+              </w:rPr>
+              <w:t>0.7</w:t>
+            </w:r>
+          </w:p>
+        </w:tc>
+        <w:tc>
+          <w:tcPr>
+            <w:tcW w:w="663" w:type="dxa"/>
+          </w:tcPr>
+          <w:p>
+            <w:pPr>
+              <w:rPr>
+                <w:lang w:val="en-US"/>
+              </w:rPr>
+            </w:pPr>
+            <w:r>
+              <w:rPr>
+                <w:lang w:val="en-US"/>
+              </w:rPr>
+              <w:t>0.3</w:t>
+            </w:r>
+          </w:p>
+        </w:tc>
+        <w:tc>
+          <w:tcPr>
+            <w:tcW w:w="664" w:type="dxa"/>
+          </w:tcPr>
+          <w:p>
+            <w:pPr>
+              <w:rPr>
+                <w:lang w:val="en-US"/>
+              </w:rPr>
+            </w:pPr>
+            <w:r>
+              <w:rPr>
+                <w:lang w:val="en-US"/>
+              </w:rPr>
+              <w:t>0.9</w:t>
+            </w:r>
+          </w:p>
+        </w:tc>
+        <w:tc>
+          <w:tcPr>
+            <w:tcW w:w="664" w:type="dxa"/>
+          </w:tcPr>
+          <w:p>
+            <w:pPr>
+              <w:rPr>
+                <w:lang w:val="en-US"/>
+              </w:rPr>
+            </w:pPr>
+            <w:r>
+              <w:rPr>
+                <w:lang w:val="en-US"/>
+              </w:rPr>
+              <w:t>0.7</w:t>
+            </w:r>
+          </w:p>
+        </w:tc>
+        <w:tc>
+          <w:tcPr>
+            <w:tcW w:w="664" w:type="dxa"/>
+          </w:tcPr>
+          <w:p>
+            <w:pPr>
+              <w:rPr>
+                <w:lang w:val="en-US"/>
+              </w:rPr>
+            </w:pPr>
+            <w:r>
+              <w:rPr>
+                <w:lang w:val="en-US"/>
+              </w:rPr>
+              <w:t>0.3</w:t>
+            </w:r>
+          </w:p>
+        </w:tc>
+        <w:tc>
+          <w:tcPr>
+            <w:tcW w:w="664" w:type="dxa"/>
+          </w:tcPr>
+          <w:p>
+            <w:pPr>
+              <w:rPr>
+                <w:lang w:val="en-US"/>
+              </w:rPr>
+            </w:pPr>
+            <w:r>
+              <w:rPr>
+                <w:lang w:val="en-US"/>
+              </w:rPr>
+              <w:t>0.1</w:t>
+            </w:r>
+          </w:p>
+        </w:tc>
+        <w:tc>
+          <w:tcPr>
+            <w:tcW w:w="664" w:type="dxa"/>
+          </w:tcPr>
+          <w:p>
+            <w:pPr>
+              <w:rPr>
+                <w:lang w:val="en-US"/>
+              </w:rPr>
+            </w:pPr>
+            <w:r>
+              <w:rPr>
+                <w:lang w:val="en-US"/>
+              </w:rPr>
+              <w:t>0.243</w:t>
+            </w:r>
+          </w:p>
+        </w:tc>
+        <w:tc>
+          <w:tcPr>
+            <w:tcW w:w="664" w:type="dxa"/>
+          </w:tcPr>
+          <w:p>
+            <w:pPr>
+              <w:rPr>
+                <w:lang w:val="en-US"/>
+              </w:rPr>
+            </w:pPr>
+            <w:r>
+              <w:rPr>
+                <w:lang w:val="en-US"/>
+              </w:rPr>
+              <w:t>0.007</w:t>
+            </w:r>
+          </w:p>
+        </w:tc>
+      </w:tr>
+      <w:tr>
+        <w:tc>
+          <w:tcPr>
+            <w:tcW w:w="663" w:type="dxa"/>
+          </w:tcPr>
+          <w:p>
+            <w:pPr>
+              <w:rPr>
+                <w:lang w:val="en-US"/>
+              </w:rPr>
+            </w:pPr>
+            <w:r>
+              <w:rPr>
+                <w:lang w:val="en-US"/>
+              </w:rPr>
+              <w:t>0.9</w:t>
+            </w:r>
+          </w:p>
+        </w:tc>
+        <w:tc>
+          <w:tcPr>
+            <w:tcW w:w="663" w:type="dxa"/>
+          </w:tcPr>
+          <w:p>
+            <w:pPr>
+              <w:rPr>
+                <w:lang w:val="en-US"/>
+              </w:rPr>
+            </w:pPr>
+            <w:r>
+              <w:rPr>
+                <w:lang w:val="en-US"/>
+              </w:rPr>
+              <w:t>0.1</w:t>
+            </w:r>
+          </w:p>
+        </w:tc>
+        <w:tc>
+          <w:tcPr>
+            <w:tcW w:w="663" w:type="dxa"/>
+          </w:tcPr>
+          <w:p>
+            <w:pPr>
+              <w:rPr>
+                <w:lang w:val="en-US"/>
+              </w:rPr>
+            </w:pPr>
+            <w:r>
+              <w:rPr>
+                <w:lang w:val="en-US"/>
+              </w:rPr>
+              <w:t>0.2</w:t>
+            </w:r>
+          </w:p>
+        </w:tc>
+        <w:tc>
+          <w:tcPr>
+            <w:tcW w:w="663" w:type="dxa"/>
+          </w:tcPr>
+          <w:p>
+            <w:pPr>
+              <w:rPr>
+                <w:lang w:val="en-US"/>
+              </w:rPr>
+            </w:pPr>
+            <w:r>
+              <w:rPr>
+                <w:lang w:val="en-US"/>
+              </w:rPr>
+              <w:t>0.8</w:t>
+            </w:r>
+          </w:p>
+        </w:tc>
+        <w:tc>
+          <w:tcPr>
+            <w:tcW w:w="663" w:type="dxa"/>
+          </w:tcPr>
+          <w:p>
+            <w:pPr>
+              <w:rPr>
+                <w:lang w:val="en-US"/>
+              </w:rPr>
+            </w:pPr>
+            <w:r>
+              <w:rPr>
+                <w:lang w:val="en-US"/>
+              </w:rPr>
+              <w:t>0.1</w:t>
+            </w:r>
+          </w:p>
+        </w:tc>
+        <w:tc>
+          <w:tcPr>
+            <w:tcW w:w="663" w:type="dxa"/>
+          </w:tcPr>
+          <w:p>
+            <w:pPr>
+              <w:rPr>
+                <w:lang w:val="en-US"/>
+              </w:rPr>
+            </w:pPr>
+            <w:r>
+              <w:rPr>
+                <w:lang w:val="en-US"/>
+              </w:rPr>
+              <w:t>0.9</w:t>
+            </w:r>
+          </w:p>
+        </w:tc>
+        <w:tc>
+          <w:tcPr>
+            <w:tcW w:w="663" w:type="dxa"/>
+          </w:tcPr>
+          <w:p>
+            <w:pPr>
+              <w:rPr>
+                <w:lang w:val="en-US"/>
+              </w:rPr>
+            </w:pPr>
+            <w:r>
+              <w:rPr>
+                <w:lang w:val="en-US"/>
+              </w:rPr>
+              <w:t>0.4</w:t>
+            </w:r>
+          </w:p>
+        </w:tc>
+        <w:tc>
+          <w:tcPr>
+            <w:tcW w:w="663" w:type="dxa"/>
+          </w:tcPr>
+          <w:p>
+            <w:pPr>
+              <w:rPr>
+                <w:lang w:val="en-US"/>
+              </w:rPr>
+            </w:pPr>
+            <w:r>
+              <w:rPr>
+                <w:lang w:val="en-US"/>
+              </w:rPr>
+              <w:t>0.6</w:t>
+            </w:r>
+          </w:p>
+        </w:tc>
+        <w:tc>
+          <w:tcPr>
+            <w:tcW w:w="664" w:type="dxa"/>
+          </w:tcPr>
+          <w:p>
+            <w:pPr>
+              <w:rPr>
+                <w:lang w:val="en-US"/>
+              </w:rPr>
+            </w:pPr>
+            <w:r>
+              <w:rPr>
+                <w:lang w:val="en-US"/>
+              </w:rPr>
+              <w:t>0.9</w:t>
+            </w:r>
+          </w:p>
+        </w:tc>
+        <w:tc>
+          <w:tcPr>
+            <w:tcW w:w="664" w:type="dxa"/>
+          </w:tcPr>
+          <w:p>
+            <w:pPr>
+              <w:rPr>
+                <w:lang w:val="en-US"/>
+              </w:rPr>
+            </w:pPr>
+            <w:r>
+              <w:rPr>
+                <w:lang w:val="en-US"/>
+              </w:rPr>
+              <w:t>0.9</w:t>
+            </w:r>
+          </w:p>
+        </w:tc>
+        <w:tc>
+          <w:tcPr>
+            <w:tcW w:w="664" w:type="dxa"/>
+          </w:tcPr>
+          <w:p>
+            <w:pPr>
+              <w:rPr>
+                <w:lang w:val="en-US"/>
+              </w:rPr>
+            </w:pPr>
+            <w:r>
+              <w:rPr>
+                <w:lang w:val="en-US"/>
+              </w:rPr>
+              <w:t>0.1</w:t>
+            </w:r>
+          </w:p>
+        </w:tc>
+        <w:tc>
+          <w:tcPr>
+            <w:tcW w:w="664" w:type="dxa"/>
+          </w:tcPr>
+          <w:p>
+            <w:pPr>
+              <w:rPr>
+                <w:lang w:val="en-US"/>
+              </w:rPr>
+            </w:pPr>
+            <w:r>
+              <w:rPr>
+                <w:lang w:val="en-US"/>
+              </w:rPr>
+              <w:t>0.1</w:t>
+            </w:r>
+          </w:p>
+        </w:tc>
+        <w:tc>
+          <w:tcPr>
+            <w:tcW w:w="664" w:type="dxa"/>
+          </w:tcPr>
+          <w:p>
+            <w:pPr>
+              <w:rPr>
+                <w:lang w:val="en-US"/>
+              </w:rPr>
+            </w:pPr>
+            <w:r>
+              <w:rPr>
+                <w:lang w:val="en-US"/>
+              </w:rPr>
+              <w:t>0.018</w:t>
+            </w:r>
+          </w:p>
+        </w:tc>
+        <w:tc>
+          <w:tcPr>
+            <w:tcW w:w="664" w:type="dxa"/>
+          </w:tcPr>
+          <w:p>
+            <w:pPr>
+              <w:rPr>
+                <w:lang w:val="en-US"/>
+              </w:rPr>
+            </w:pPr>
+            <w:r>
+              <w:rPr>
+                <w:lang w:val="en-US"/>
+              </w:rPr>
+              <w:t>0.072</w:t>
+            </w:r>
+          </w:p>
+        </w:tc>
+      </w:tr>
+      <w:tr>
+        <w:tc>
+          <w:tcPr>
+            <w:tcW w:w="663" w:type="dxa"/>
+          </w:tcPr>
+          <w:p>
+            <w:pPr>
+              <w:rPr>
+                <w:lang w:val="en-US"/>
+              </w:rPr>
+            </w:pPr>
+            <w:r>
+              <w:rPr>
+                <w:lang w:val="en-US"/>
+              </w:rPr>
+              <w:t>0</w:t>
+            </w:r>
+          </w:p>
+        </w:tc>
+        <w:tc>
+          <w:tcPr>
+            <w:tcW w:w="663" w:type="dxa"/>
+          </w:tcPr>
+          <w:p>
+            <w:pPr>
+              <w:rPr>
+                <w:lang w:val="en-US"/>
+              </w:rPr>
+            </w:pPr>
+            <w:r>
+              <w:rPr>
+                <w:lang w:val="en-US"/>
+              </w:rPr>
+              <w:t>1</w:t>
+            </w:r>
+          </w:p>
+        </w:tc>
+        <w:tc>
+          <w:tcPr>
+            <w:tcW w:w="663" w:type="dxa"/>
+          </w:tcPr>
+          <w:p>
+            <w:pPr>
+              <w:rPr>
+                <w:lang w:val="en-US"/>
+              </w:rPr>
+            </w:pPr>
+            <w:r>
+              <w:rPr>
+                <w:lang w:val="en-US"/>
+              </w:rPr>
+              <w:t>0</w:t>
+            </w:r>
+          </w:p>
+        </w:tc>
+        <w:tc>
+          <w:tcPr>
+            <w:tcW w:w="663" w:type="dxa"/>
+          </w:tcPr>
+          <w:p>
+            <w:pPr>
+              <w:rPr>
+                <w:lang w:val="en-US"/>
+              </w:rPr>
+            </w:pPr>
+            <w:r>
+              <w:rPr>
+                <w:lang w:val="en-US"/>
+              </w:rPr>
+              <w:t>1</w:t>
+            </w:r>
+          </w:p>
+        </w:tc>
+        <w:tc>
+          <w:tcPr>
+            <w:tcW w:w="663" w:type="dxa"/>
+          </w:tcPr>
+          <w:p>
+            <w:pPr>
+              <w:rPr>
+                <w:lang w:val="en-US"/>
+              </w:rPr>
+            </w:pPr>
+            <w:r>
+              <w:rPr>
+                <w:lang w:val="en-US"/>
+              </w:rPr>
+              <w:t>0</w:t>
+            </w:r>
+          </w:p>
+        </w:tc>
+        <w:tc>
+          <w:tcPr>
+            <w:tcW w:w="663" w:type="dxa"/>
+          </w:tcPr>
+          <w:p>
+            <w:pPr>
+              <w:rPr>
+                <w:lang w:val="en-US"/>
+              </w:rPr>
+            </w:pPr>
+            <w:r>
+              <w:rPr>
+                <w:lang w:val="en-US"/>
+              </w:rPr>
+              <w:t>1</w:t>
+            </w:r>
+          </w:p>
+        </w:tc>
+        <w:tc>
+          <w:tcPr>
+            <w:tcW w:w="663" w:type="dxa"/>
+          </w:tcPr>
+          <w:p>
+            <w:pPr>
+              <w:rPr>
+                <w:lang w:val="en-US"/>
+              </w:rPr>
+            </w:pPr>
+            <w:r>
+              <w:rPr>
+                <w:lang w:val="en-US"/>
+              </w:rPr>
+              <w:t>0</w:t>
+            </w:r>
+          </w:p>
+        </w:tc>
+        <w:tc>
+          <w:tcPr>
+            <w:tcW w:w="663" w:type="dxa"/>
+          </w:tcPr>
+          <w:p>
+            <w:pPr>
+              <w:rPr>
+                <w:lang w:val="en-US"/>
+              </w:rPr>
+            </w:pPr>
+            <w:r>
+              <w:rPr>
+                <w:lang w:val="en-US"/>
+              </w:rPr>
+              <w:t>1</w:t>
+            </w:r>
+          </w:p>
+        </w:tc>
+        <w:tc>
+          <w:tcPr>
+            <w:tcW w:w="664" w:type="dxa"/>
+          </w:tcPr>
+          <w:p>
+            <w:pPr>
+              <w:rPr>
+                <w:lang w:val="en-US"/>
+              </w:rPr>
+            </w:pPr>
+            <w:r>
+              <w:rPr>
+                <w:lang w:val="en-US"/>
+              </w:rPr>
+              <w:t>0</w:t>
+            </w:r>
+          </w:p>
+        </w:tc>
+        <w:tc>
+          <w:tcPr>
+            <w:tcW w:w="664" w:type="dxa"/>
+          </w:tcPr>
+          <w:p>
+            <w:pPr>
+              <w:rPr>
+                <w:lang w:val="en-US"/>
+              </w:rPr>
+            </w:pPr>
+            <w:r>
+              <w:rPr>
+                <w:lang w:val="en-US"/>
+              </w:rPr>
+              <w:t>1</w:t>
+            </w:r>
+          </w:p>
+        </w:tc>
+        <w:tc>
+          <w:tcPr>
+            <w:tcW w:w="664" w:type="dxa"/>
+          </w:tcPr>
+          <w:p>
+            <w:pPr>
+              <w:rPr>
+                <w:lang w:val="en-US"/>
+              </w:rPr>
+            </w:pPr>
+            <w:r>
+              <w:rPr>
+                <w:lang w:val="en-US"/>
+              </w:rPr>
+              <w:t>0</w:t>
+            </w:r>
+          </w:p>
+        </w:tc>
+        <w:tc>
+          <w:tcPr>
+            <w:tcW w:w="664" w:type="dxa"/>
+          </w:tcPr>
+          <w:p>
+            <w:pPr>
+              <w:rPr>
+                <w:lang w:val="en-US"/>
+              </w:rPr>
+            </w:pPr>
+            <w:r>
+              <w:rPr>
+                <w:lang w:val="en-US"/>
+              </w:rPr>
+              <w:t>1</w:t>
+            </w:r>
+          </w:p>
+        </w:tc>
+        <w:tc>
+          <w:tcPr>
+            <w:tcW w:w="664" w:type="dxa"/>
+          </w:tcPr>
+          <w:p>
+            <w:pPr>
+              <w:rPr>
+                <w:lang w:val="en-US"/>
+              </w:rPr>
+            </w:pPr>
+            <w:r>
+              <w:rPr>
+                <w:lang w:val="en-US"/>
+              </w:rPr>
+              <w:t>0</w:t>
+            </w:r>
+          </w:p>
+        </w:tc>
+        <w:tc>
+          <w:tcPr>
+            <w:tcW w:w="664" w:type="dxa"/>
+          </w:tcPr>
+          <w:p>
+            <w:pPr>
+              <w:rPr>
+                <w:lang w:val="en-US"/>
+              </w:rPr>
+            </w:pPr>
+            <w:r>
+              <w:rPr>
+                <w:lang w:val="en-US"/>
+              </w:rPr>
+              <w:t>1</w:t>
+            </w:r>
+          </w:p>
+        </w:tc>
+      </w:tr>
+    </w:tbl>
+    <w:p>
+      <w:pPr>
+        <w:rPr>
+          <w:lang w:val="en-US"/>
+        </w:rPr>
+      </w:pPr>
+      <w:r>
+        <w:rPr>
+          <w:lang w:val="en-US"/>
+        </w:rPr>
+        <w:t>Decisions for each classifier:</w:t>
+      </w:r>
+    </w:p>
+    <w:tbl>
+      <w:tblPr>
+        <w:tblStyle w:val="Tabelraster"/>
+        <w:tblW w:w="0" w:type="auto"/>
+        <w:tblLook w:val="04A0" w:firstRow="1" w:lastRow="0" w:firstColumn="1" w:lastColumn="0" w:noHBand="0" w:noVBand="1"/>
+      </w:tblPr>
+      <w:tblGrid>
+        <w:gridCol w:w="1384"/>
+        <w:gridCol w:w="1276"/>
+        <w:gridCol w:w="1276"/>
+        <w:gridCol w:w="1275"/>
+      </w:tblGrid>
+      <w:tr>
+        <w:tc>
+          <w:tcPr>
+            <w:tcW w:w="1384" w:type="dxa"/>
+          </w:tcPr>
+          <w:p>
+            <w:pPr>
+              <w:rPr>
+                <w:lang w:val="en-US"/>
+              </w:rPr>
+            </w:pPr>
+            <w:r>
+              <w:rPr>
+                <w:lang w:val="en-US"/>
+              </w:rPr>
+              <w:t>Mean</w:t>
+            </w:r>
+          </w:p>
+        </w:tc>
+        <w:tc>
+          <w:tcPr>
+            <w:tcW w:w="1276" w:type="dxa"/>
+          </w:tcPr>
+          <w:p>
+            <w:pPr>
+              <w:rPr>
+                <w:lang w:val="en-US"/>
+              </w:rPr>
+            </w:pPr>
+            <w:r>
+              <w:rPr>
+                <w:lang w:val="en-US"/>
+              </w:rPr>
+              <w:t>Max</w:t>
+            </w:r>
+          </w:p>
+        </w:tc>
+        <w:tc>
+          <w:tcPr>
+            <w:tcW w:w="1276" w:type="dxa"/>
+          </w:tcPr>
+          <w:p>
+            <w:pPr>
+              <w:rPr>
+                <w:lang w:val="en-US"/>
+              </w:rPr>
+            </w:pPr>
+            <w:r>
+              <w:rPr>
+                <w:lang w:val="en-US"/>
+              </w:rPr>
+              <w:t>Min</w:t>
+            </w:r>
+          </w:p>
+        </w:tc>
+        <w:tc>
+          <w:tcPr>
+            <w:tcW w:w="1275" w:type="dxa"/>
+          </w:tcPr>
+          <w:p>
+            <w:pPr>
+              <w:rPr>
+                <w:lang w:val="en-US"/>
+              </w:rPr>
+            </w:pPr>
+            <w:r>
+              <w:rPr>
+                <w:lang w:val="en-US"/>
+              </w:rPr>
+              <w:t>Prod</w:t>
+            </w:r>
+          </w:p>
+        </w:tc>
+      </w:tr>
+      <w:tr>
+        <w:tc>
+          <w:tcPr>
+            <w:tcW w:w="1384" w:type="dxa"/>
+          </w:tcPr>
+          <w:p>
+            <w:pPr>
+              <w:rPr>
+                <w:lang w:val="en-US"/>
+              </w:rPr>
+            </w:pPr>
+            <w:r>
+              <w:rPr>
+                <w:lang w:val="en-US"/>
+              </w:rPr>
+              <w:t>A</w:t>
+            </w:r>
+          </w:p>
+        </w:tc>
+        <w:tc>
+          <w:tcPr>
+            <w:tcW w:w="1276" w:type="dxa"/>
+          </w:tcPr>
+          <w:p>
+            <w:pPr>
+              <w:rPr>
+                <w:lang w:val="en-US"/>
+              </w:rPr>
+            </w:pPr>
+            <w:r>
+              <w:rPr>
+                <w:lang w:val="en-US"/>
+              </w:rPr>
+              <w:t>A</w:t>
+            </w:r>
+          </w:p>
+        </w:tc>
+        <w:tc>
+          <w:tcPr>
+            <w:tcW w:w="1276" w:type="dxa"/>
+          </w:tcPr>
+          <w:p>
+            <w:pPr>
+              <w:rPr>
+                <w:lang w:val="en-US"/>
+              </w:rPr>
+            </w:pPr>
+            <w:r>
+              <w:rPr>
+                <w:lang w:val="en-US"/>
+              </w:rPr>
+              <w:t>B</w:t>
+            </w:r>
+          </w:p>
+        </w:tc>
+        <w:tc>
+          <w:tcPr>
+            <w:tcW w:w="1275" w:type="dxa"/>
+          </w:tcPr>
+          <w:p>
+            <w:pPr>
+              <w:rPr>
+                <w:lang w:val="en-US"/>
+              </w:rPr>
+            </w:pPr>
+            <w:r>
+              <w:rPr>
+                <w:lang w:val="en-US"/>
+              </w:rPr>
+              <w:t>B</w:t>
+            </w:r>
+          </w:p>
+        </w:tc>
+      </w:tr>
+      <w:tr>
+        <w:tc>
+          <w:tcPr>
+            <w:tcW w:w="1384" w:type="dxa"/>
+          </w:tcPr>
+          <w:p>
+            <w:pPr>
+              <w:rPr>
+                <w:lang w:val="en-US"/>
+              </w:rPr>
+            </w:pPr>
+            <w:r>
+              <w:rPr>
+                <w:lang w:val="en-US"/>
+              </w:rPr>
+              <w:t>A</w:t>
+            </w:r>
+          </w:p>
+        </w:tc>
+        <w:tc>
+          <w:tcPr>
+            <w:tcW w:w="1276" w:type="dxa"/>
+          </w:tcPr>
+          <w:p>
+            <w:pPr>
+              <w:rPr>
+                <w:lang w:val="en-US"/>
+              </w:rPr>
+            </w:pPr>
+            <w:r>
+              <w:rPr>
+                <w:lang w:val="en-US"/>
+              </w:rPr>
+              <w:t>A</w:t>
+            </w:r>
+          </w:p>
+        </w:tc>
+        <w:tc>
+          <w:tcPr>
+            <w:tcW w:w="1276" w:type="dxa"/>
+          </w:tcPr>
+          <w:p>
+            <w:pPr>
+              <w:rPr>
+                <w:lang w:val="en-US"/>
+              </w:rPr>
+            </w:pPr>
+            <w:r>
+              <w:rPr>
+                <w:lang w:val="en-US"/>
+              </w:rPr>
+              <w:t>A</w:t>
+            </w:r>
+          </w:p>
+        </w:tc>
+        <w:tc>
+          <w:tcPr>
+            <w:tcW w:w="1275" w:type="dxa"/>
+          </w:tcPr>
+          <w:p>
+            <w:pPr>
+              <w:rPr>
+                <w:lang w:val="en-US"/>
+              </w:rPr>
+            </w:pPr>
+            <w:r>
+              <w:rPr>
+                <w:lang w:val="en-US"/>
+              </w:rPr>
+              <w:t>A</w:t>
+            </w:r>
+          </w:p>
+        </w:tc>
+      </w:tr>
+      <w:tr>
+        <w:tc>
+          <w:tcPr>
+            <w:tcW w:w="1384" w:type="dxa"/>
+          </w:tcPr>
+          <w:p>
+            <w:pPr>
+              <w:rPr>
+                <w:lang w:val="en-US"/>
+              </w:rPr>
+            </w:pPr>
+            <w:r>
+              <w:rPr>
+                <w:lang w:val="en-US"/>
+              </w:rPr>
+              <w:t>B</w:t>
+            </w:r>
+          </w:p>
+        </w:tc>
+        <w:tc>
+          <w:tcPr>
+            <w:tcW w:w="1276" w:type="dxa"/>
+          </w:tcPr>
+          <w:p>
+            <w:pPr>
+              <w:rPr>
+                <w:lang w:val="en-US"/>
+              </w:rPr>
+            </w:pPr>
+            <w:r>
+              <w:rPr>
+                <w:lang w:val="en-US"/>
+              </w:rPr>
+              <w:t>A &amp; B</w:t>
+            </w:r>
+          </w:p>
+        </w:tc>
+        <w:tc>
+          <w:tcPr>
+            <w:tcW w:w="1276" w:type="dxa"/>
+          </w:tcPr>
+          <w:p>
+            <w:pPr>
+              <w:rPr>
+                <w:lang w:val="en-US"/>
+              </w:rPr>
+            </w:pPr>
+            <w:r>
+              <w:rPr>
+                <w:lang w:val="en-US"/>
+              </w:rPr>
+              <w:t>A &amp; B</w:t>
+            </w:r>
+          </w:p>
+        </w:tc>
+        <w:tc>
+          <w:tcPr>
+            <w:tcW w:w="1275" w:type="dxa"/>
+          </w:tcPr>
+          <w:p>
+            <w:pPr>
+              <w:rPr>
+                <w:lang w:val="en-US"/>
+              </w:rPr>
+            </w:pPr>
+            <w:r>
+              <w:rPr>
+                <w:lang w:val="en-US"/>
+              </w:rPr>
+              <w:t>B</w:t>
+            </w:r>
+          </w:p>
+        </w:tc>
+      </w:tr>
+      <w:tr>
+        <w:tc>
+          <w:tcPr>
+            <w:tcW w:w="1384" w:type="dxa"/>
+          </w:tcPr>
+          <w:p>
+            <w:pPr>
+              <w:rPr>
+                <w:lang w:val="en-US"/>
+              </w:rPr>
+            </w:pPr>
+            <w:r>
+              <w:rPr>
+                <w:lang w:val="en-US"/>
+              </w:rPr>
+              <w:t>B</w:t>
+            </w:r>
+          </w:p>
+        </w:tc>
+        <w:tc>
+          <w:tcPr>
+            <w:tcW w:w="1276" w:type="dxa"/>
+          </w:tcPr>
+          <w:p>
+            <w:pPr>
+              <w:rPr>
+                <w:lang w:val="en-US"/>
+              </w:rPr>
+            </w:pPr>
+            <w:r>
+              <w:rPr>
+                <w:lang w:val="en-US"/>
+              </w:rPr>
+              <w:t>B</w:t>
+            </w:r>
+          </w:p>
+        </w:tc>
+        <w:tc>
+          <w:tcPr>
+            <w:tcW w:w="1276" w:type="dxa"/>
+          </w:tcPr>
+          <w:p>
+            <w:pPr>
+              <w:rPr>
+                <w:lang w:val="en-US"/>
+              </w:rPr>
+            </w:pPr>
+            <w:r>
+              <w:rPr>
+                <w:lang w:val="en-US"/>
+              </w:rPr>
+              <w:t>B</w:t>
+            </w:r>
+          </w:p>
+        </w:tc>
+        <w:tc>
+          <w:tcPr>
+            <w:tcW w:w="1275" w:type="dxa"/>
+          </w:tcPr>
+          <w:p>
+            <w:pPr>
+              <w:rPr>
+                <w:lang w:val="en-US"/>
+              </w:rPr>
+            </w:pPr>
+            <w:r>
+              <w:rPr>
+                <w:lang w:val="en-US"/>
+              </w:rPr>
+              <w:t>B</w:t>
+            </w:r>
+          </w:p>
+        </w:tc>
+      </w:tr>
+    </w:tbl>
+    <w:p>
+      <w:pPr>
+        <w:rPr>
+          <w:lang w:val="en-US"/>
+        </w:rPr>
+      </w:pPr>
+    </w:p>
+    <w:p>
+      <w:pPr>
+        <w:rPr>
+          <w:lang w:val="en-US"/>
+        </w:rPr>
+      </w:pPr>
+      <w:r>
+        <w:rPr>
+          <w:lang w:val="en-US"/>
+        </w:rPr>
+        <w:t xml:space="preserve">3. </w:t>
+      </w:r>
+      <w:r>
+        <w:rPr>
+          <w:lang w:val="en-US"/>
+        </w:rPr>
+        <w:t xml:space="preserve">If </w:t>
+      </w:r>
+      <w:r>
+        <w:rPr>
+          <w:i/>
+          <w:lang w:val="en-US"/>
+        </w:rPr>
+        <w:t>N</w:t>
+      </w:r>
+      <w:r>
+        <w:rPr>
+          <w:lang w:val="en-US"/>
+        </w:rPr>
+        <w:t xml:space="preserve"> = the original sample size, </w:t>
+      </w:r>
+      <w:r>
+        <w:rPr>
+          <w:i/>
+          <w:lang w:val="en-US"/>
+        </w:rPr>
+        <w:t>k</w:t>
+      </w:r>
+      <w:r>
+        <w:rPr>
+          <w:lang w:val="en-US"/>
+        </w:rPr>
+        <w:t xml:space="preserve"> is the bootstrap sample size and </w:t>
+      </w:r>
+      <w:r>
+        <w:rPr>
+          <w:i/>
+          <w:lang w:val="en-US"/>
+        </w:rPr>
+        <w:t>t</w:t>
+      </w:r>
+      <w:r>
+        <w:rPr>
+          <w:lang w:val="en-US"/>
+        </w:rPr>
+        <w:t xml:space="preserve"> is the amount of bootstrap samples taken, then the percentage of observations that are left out of all bootstrap samples = (1 – (</w:t>
+      </w:r>
+      <w:r>
+        <w:rPr>
+          <w:i/>
+          <w:lang w:val="en-US"/>
+        </w:rPr>
+        <w:t>k</w:t>
+      </w:r>
+      <w:r>
+        <w:rPr>
+          <w:lang w:val="en-US"/>
+        </w:rPr>
+        <w:t>/</w:t>
+      </w:r>
+      <w:r>
+        <w:rPr>
+          <w:i/>
+          <w:lang w:val="en-US"/>
+        </w:rPr>
+        <w:t>N</w:t>
+      </w:r>
+      <w:r>
+        <w:rPr>
+          <w:lang w:val="en-US"/>
+        </w:rPr>
+        <w:t>))^</w:t>
+      </w:r>
+      <w:r>
+        <w:rPr>
+          <w:i/>
+          <w:lang w:val="en-US"/>
+        </w:rPr>
+        <w:t>t</w:t>
+      </w:r>
+      <w:r>
+        <w:rPr>
+          <w:lang w:val="en-US"/>
+        </w:rPr>
+        <w:t xml:space="preserve"> * 100%.</w:t>
+      </w:r>
+    </w:p>
+    <w:p>
+      <w:pPr>
+        <w:rPr>
+          <w:lang w:val="en-US"/>
+        </w:rPr>
+      </w:pPr>
+      <w:r>
+        <w:rPr>
+          <w:lang w:val="en-US"/>
+        </w:rPr>
+        <w:t xml:space="preserve">4. In bootstrap sampling, random datapoints are taken from the original sample, whereas in the random subspace method, new datapoints are created out of randomly selected features from the original sample over all datapoints. </w:t>
+      </w:r>
+    </w:p>
+    <w:p>
+      <w:pPr>
+        <w:rPr>
+          <w:lang w:val="en-US"/>
+        </w:rPr>
+      </w:pPr>
+      <w:r>
+        <w:rPr>
+          <w:lang w:val="en-US"/>
+        </w:rPr>
+        <w:t xml:space="preserve">5. </w:t>
+      </w:r>
+    </w:p>
+    <w:p>
+      <w:pPr>
+        <w:rPr>
+          <w:lang w:val="en-US"/>
+        </w:rPr>
+      </w:pPr>
+      <w:r>
+        <w:rPr>
+          <w:lang w:val="en-US"/>
+        </w:rPr>
+        <w:lastRenderedPageBreak/>
+        <w:t>The importance of a feature is derived from the probability of reaching the node that makes a decision about the feature summed over all trees in the ensemble. The probability for a node is derived by counting how many samples reach that node. (https://stackoverflow.com/questions/15810339/how-are-feature-importances-in-randomforestclassifier-determined)</w:t>
+      </w:r>
+    </w:p>
+    <w:p>
+      <w:pPr>
+        <w:rPr>
+          <w:lang w:val="en-US"/>
+        </w:rPr>
+      </w:pPr>
+      <w:r>
+        <w:rPr>
+          <w:lang w:val="en-US"/>
+        </w:rPr>
+        <w:t xml:space="preserve">6. </w:t>
       </w:r>
       <w:bookmarkStart w:id="0" w:name="_GoBack"/>
       <w:bookmarkEnd w:id="0"/>
@@ -285,6 +2304,12 @@
           <w:lang w:val="en-US"/>
         </w:rPr>
       </w:pPr>
+      <w:r>
+        <w:rPr>
+          <w:lang w:val="en-US"/>
+        </w:rPr>
+        <w:t>To test the random forest classifier, we used the python sci-kit learn implementation on the wine quality dataset. This is a quiet famous dataset from the UCI machine learning repository. The dataset is available for red and white wines, but we only focused at the white wines. The goal for the dataset is to predict the quality of a wine on a discrete scale from 0 to 10. Each integer can be seen as its own class. The dataset has 11 variables (fixed acidity, volatile acidity, citric acid, residual sugar, chlorides, free sulfur dioxide, total sulfur dioxide, density, pH,  sulphates, alcohol) that can be used to predict/classify the quality of the wine. The accuracy of our classifier is 0.623, using cross-validation (test size = .4). The most important predictors are: free sulfur oxide(0.10), density(0.11) and alcohol(0.11). We compared our results with a SVM. Not only does the SVM have a lower accuracy(0.509), it also takes significantly more time than the random forest.</w:t>
+      </w:r>
     </w:p>
     <w:sectPr>
       <w:pgSz w:w="11906" w:h="16838"/>
@@ -513,6 +2538,25 @@
       <w:szCs w:val="16"/>
     </w:rPr>
   </w:style>
+  <w:style w:type="table" w:styleId="Tabelraster">
+    <w:name w:val="Table Grid"/>
+    <w:basedOn w:val="Standaardtabel"/>
+    <w:uiPriority w:val="59"/>
+    <w:rsid w:val="00586ABF"/>
+    <w:pPr>
+      <w:spacing w:after="0" w:line="240" w:lineRule="auto"/>
+    </w:pPr>
+    <w:tblPr>
+      <w:tblBorders>
+        <w:top w:val="single" w:sz="4" w:space="0" w:color="auto"/>
+        <w:left w:val="single" w:sz="4" w:space="0" w:color="auto"/>
+        <w:bottom w:val="single" w:sz="4" w:space="0" w:color="auto"/>
+        <w:right w:val="single" w:sz="4" w:space="0" w:color="auto"/>
+        <w:insideH w:val="single" w:sz="4" w:space="0" w:color="auto"/>
+        <w:insideV w:val="single" w:sz="4" w:space="0" w:color="auto"/>
+      </w:tblBorders>
+    </w:tblPr>
+  </w:style>
 </w:styles>
 </file>
 
@@ -732,6 +2776,25 @@
       <w:sz w:val="16"/>
       <w:szCs w:val="16"/>
     </w:rPr>
+  </w:style>
+  <w:style w:type="table" w:styleId="Tabelraster">
+    <w:name w:val="Table Grid"/>
+    <w:basedOn w:val="Standaardtabel"/>
+    <w:uiPriority w:val="59"/>
+    <w:rsid w:val="00586ABF"/>
+    <w:pPr>
+      <w:spacing w:after="0" w:line="240" w:lineRule="auto"/>
+    </w:pPr>
+    <w:tblPr>
+      <w:tblBorders>
+        <w:top w:val="single" w:sz="4" w:space="0" w:color="auto"/>
+        <w:left w:val="single" w:sz="4" w:space="0" w:color="auto"/>
+        <w:bottom w:val="single" w:sz="4" w:space="0" w:color="auto"/>
+        <w:right w:val="single" w:sz="4" w:space="0" w:color="auto"/>
+        <w:insideH w:val="single" w:sz="4" w:space="0" w:color="auto"/>
+        <w:insideV w:val="single" w:sz="4" w:space="0" w:color="auto"/>
+      </w:tblBorders>
+    </w:tblPr>
   </w:style>
 </w:styles>
 </file>

</xml_diff>